<commit_message>
Added topic and background sections of report
</commit_message>
<xml_diff>
--- a/The Effects of Rotating Skiplist on LevelDB.docx
+++ b/The Effects of Rotating Skiplist on LevelDB.docx
@@ -14,35 +14,616 @@
           <w:b/>
           <w:bCs/>
         </w:rPr>
-        <w:pPrChange w:id="0" w:author="Samuel Paleologopoulos" w:date="2019-12-12T11:33:00Z">
-          <w:pPr/>
-        </w:pPrChange>
-      </w:pPr>
-      <w:r>
-        <w:rPr>
-          <w:b/>
-          <w:bCs/>
-        </w:rPr>
-        <w:t xml:space="preserve">The Effects of Rotating </w:t>
-      </w:r>
-      <w:proofErr w:type="spellStart"/>
-      <w:r>
-        <w:rPr>
-          <w:b/>
-          <w:bCs/>
-        </w:rPr>
-        <w:t>Skiplist</w:t>
-      </w:r>
-      <w:proofErr w:type="spellEnd"/>
-      <w:r>
-        <w:rPr>
-          <w:b/>
-          <w:bCs/>
-        </w:rPr>
-        <w:t xml:space="preserve"> on LevelDB</w:t>
-      </w:r>
-      <w:bookmarkStart w:id="1" w:name="_GoBack"/>
-      <w:bookmarkEnd w:id="1"/>
+      </w:pPr>
+      <w:r>
+        <w:rPr>
+          <w:b/>
+          <w:bCs/>
+        </w:rPr>
+        <w:t>The Effects of Rotating Skiplist on LevelDB</w:t>
+      </w:r>
+    </w:p>
+    <w:p>
+      <w:pPr>
+        <w:pStyle w:val="ListBullet"/>
+        <w:numPr>
+          <w:ilvl w:val="0"/>
+          <w:numId w:val="0"/>
+        </w:numPr>
+        <w:jc w:val="center"/>
+        <w:rPr>
+          <w:b/>
+          <w:bCs/>
+        </w:rPr>
+      </w:pPr>
+    </w:p>
+    <w:p>
+      <w:pPr>
+        <w:pStyle w:val="ListBullet"/>
+        <w:numPr>
+          <w:ilvl w:val="0"/>
+          <w:numId w:val="0"/>
+        </w:numPr>
+      </w:pPr>
+      <w:r>
+        <w:t xml:space="preserve">Github Repository containing source code, tests, </w:t>
+      </w:r>
+      <w:r>
+        <w:t>L</w:t>
+      </w:r>
+      <w:r>
+        <w:t xml:space="preserve">evelDB builds: </w:t>
+      </w:r>
+      <w:hyperlink r:id="rId5" w:history="1">
+        <w:r>
+          <w:rPr>
+            <w:rStyle w:val="Hyperlink"/>
+          </w:rPr>
+          <w:t>https://github.com/jsngalloway/leveldb_rotating_skiplist</w:t>
+        </w:r>
+      </w:hyperlink>
+    </w:p>
+    <w:p>
+      <w:pPr>
+        <w:pStyle w:val="ListBullet"/>
+        <w:numPr>
+          <w:ilvl w:val="0"/>
+          <w:numId w:val="0"/>
+        </w:numPr>
+      </w:pPr>
+    </w:p>
+    <w:p>
+      <w:pPr>
+        <w:pStyle w:val="ListBullet"/>
+        <w:numPr>
+          <w:ilvl w:val="0"/>
+          <w:numId w:val="0"/>
+        </w:numPr>
+        <w:rPr>
+          <w:b/>
+          <w:bCs/>
+        </w:rPr>
+      </w:pPr>
+      <w:r>
+        <w:rPr>
+          <w:b/>
+          <w:bCs/>
+        </w:rPr>
+        <w:t>T</w:t>
+      </w:r>
+      <w:r>
+        <w:rPr>
+          <w:b/>
+          <w:bCs/>
+        </w:rPr>
+        <w:t>opic</w:t>
+      </w:r>
+    </w:p>
+    <w:p>
+      <w:pPr>
+        <w:pStyle w:val="ListBullet"/>
+        <w:numPr>
+          <w:ilvl w:val="0"/>
+          <w:numId w:val="0"/>
+        </w:numPr>
+      </w:pPr>
+      <w:r>
+        <w:t>The aim of this project is focused around LevelDB (</w:t>
+      </w:r>
+      <w:hyperlink r:id="rId6" w:tgtFrame="_blank" w:history="1">
+        <w:r>
+          <w:rPr>
+            <w:rStyle w:val="Hyperlink"/>
+          </w:rPr>
+          <w:t>https://github.com/google/leveldb</w:t>
+        </w:r>
+      </w:hyperlink>
+      <w:r>
+        <w:t>), an open-source, in-memory database designed and used by Google.</w:t>
+      </w:r>
+      <w:r>
+        <w:t xml:space="preserve"> Our project is an attempt to replace the underlying skiplist data structure it employs as an index with a rotating skiplist, as outlined in the </w:t>
+      </w:r>
+      <w:r>
+        <w:t xml:space="preserve">paper “A </w:t>
+      </w:r>
+      <w:r>
+        <w:t>Skip List For Multicore”, by Dick, Fekete, and Gramoli.</w:t>
+      </w:r>
+    </w:p>
+    <w:p>
+      <w:pPr>
+        <w:pStyle w:val="ListBullet"/>
+        <w:numPr>
+          <w:ilvl w:val="0"/>
+          <w:numId w:val="0"/>
+        </w:numPr>
+      </w:pPr>
+    </w:p>
+    <w:p>
+      <w:pPr>
+        <w:pStyle w:val="ListBullet"/>
+        <w:numPr>
+          <w:ilvl w:val="0"/>
+          <w:numId w:val="0"/>
+        </w:numPr>
+        <w:rPr>
+          <w:b/>
+          <w:bCs/>
+        </w:rPr>
+      </w:pPr>
+      <w:r>
+        <w:rPr>
+          <w:b/>
+          <w:bCs/>
+        </w:rPr>
+        <w:t>Background</w:t>
+      </w:r>
+    </w:p>
+    <w:p>
+      <w:pPr>
+        <w:pStyle w:val="ListBullet"/>
+        <w:numPr>
+          <w:ilvl w:val="0"/>
+          <w:numId w:val="0"/>
+        </w:numPr>
+      </w:pPr>
+      <w:r>
+        <w:t>LevelDB is a</w:t>
+      </w:r>
+      <w:r>
+        <w:t xml:space="preserve"> fast</w:t>
+      </w:r>
+      <w:r>
+        <w:t xml:space="preserve"> key-value </w:t>
+      </w:r>
+      <w:r>
+        <w:t>storage that provides an ordered mapping of string keys to string pairs.</w:t>
+      </w:r>
+      <w:r>
+        <w:t xml:space="preserve"> Basic operations include Put(key, value), </w:t>
+      </w:r>
+      <w:r>
+        <w:t xml:space="preserve">Get(key), </w:t>
+      </w:r>
+      <w:r>
+        <w:t>Delete(key)</w:t>
+      </w:r>
+      <w:r>
+        <w:t xml:space="preserve">. </w:t>
+      </w:r>
+    </w:p>
+    <w:p>
+      <w:pPr>
+        <w:pStyle w:val="ListBullet"/>
+        <w:numPr>
+          <w:ilvl w:val="0"/>
+          <w:numId w:val="0"/>
+        </w:numPr>
+      </w:pPr>
+    </w:p>
+    <w:p>
+      <w:pPr>
+        <w:pStyle w:val="ListBullet"/>
+        <w:numPr>
+          <w:ilvl w:val="0"/>
+          <w:numId w:val="0"/>
+        </w:numPr>
+      </w:pPr>
+      <w:r>
+        <w:t>Rotating Skiplist</w:t>
+      </w:r>
+      <w:r>
+        <w:t xml:space="preserve"> is a type of skiplist that </w:t>
+      </w:r>
+      <w:r>
+        <w:t xml:space="preserve">claims to be the fastest concurrent skiplist to date. </w:t>
+      </w:r>
+      <w:r>
+        <w:t xml:space="preserve">It aims to </w:t>
+      </w:r>
+      <w:r>
+        <w:t>improve throughput performance</w:t>
+      </w:r>
+      <w:r>
+        <w:t xml:space="preserve"> by rotating the head of the skiplist</w:t>
+      </w:r>
+      <w:r>
+        <w:t xml:space="preserve"> for minimizing contention</w:t>
+      </w:r>
+      <w:r>
+        <w:t xml:space="preserve">, using wheels instead of towers in the internal structure, and </w:t>
+      </w:r>
+      <w:r>
+        <w:t>no locks</w:t>
+      </w:r>
+      <w:r>
+        <w:t>.</w:t>
+      </w:r>
+      <w:r>
+        <w:t xml:space="preserve"> According to the paper, </w:t>
+      </w:r>
+      <w:r>
+        <w:t>Rotating skiplist outperforms all other novel</w:t>
+      </w:r>
+      <w:r>
+        <w:t xml:space="preserve"> logarithmic</w:t>
+      </w:r>
+      <w:r>
+        <w:t xml:space="preserve"> skiplists/trees (</w:t>
+      </w:r>
+      <w:r>
+        <w:t>Fraser’s</w:t>
+      </w:r>
+      <w:r>
+        <w:t xml:space="preserve"> skiplist, </w:t>
+      </w:r>
+      <w:r>
+        <w:t xml:space="preserve">Crain’s no hotspot skiplist, </w:t>
+      </w:r>
+      <w:r>
+        <w:t xml:space="preserve">Optimistic </w:t>
+      </w:r>
+      <w:r>
+        <w:t>s</w:t>
+      </w:r>
+      <w:r>
+        <w:t xml:space="preserve">kiplist, </w:t>
+      </w:r>
+      <w:r>
+        <w:t>Transaction-based skiplist,</w:t>
+      </w:r>
+      <w:r>
+        <w:t xml:space="preserve"> </w:t>
+      </w:r>
+      <w:r>
+        <w:t xml:space="preserve">Speculation-Friendly BST, </w:t>
+      </w:r>
+      <w:r>
+        <w:t>Citrus Tree</w:t>
+      </w:r>
+      <w:r>
+        <w:t xml:space="preserve">, </w:t>
+      </w:r>
+      <w:r>
+        <w:t>Non-blocking BST)</w:t>
+      </w:r>
+      <w:r>
+        <w:t xml:space="preserve"> across 0, 10, 30, and 90% update transactions in terms of throughput.</w:t>
+      </w:r>
+      <w:bookmarkStart w:id="0" w:name="_GoBack"/>
+      <w:bookmarkEnd w:id="0"/>
+    </w:p>
+    <w:p>
+      <w:pPr>
+        <w:pStyle w:val="ListBullet"/>
+        <w:numPr>
+          <w:ilvl w:val="0"/>
+          <w:numId w:val="0"/>
+        </w:numPr>
+      </w:pPr>
+    </w:p>
+    <w:p>
+      <w:pPr>
+        <w:pStyle w:val="ListBullet"/>
+        <w:numPr>
+          <w:ilvl w:val="0"/>
+          <w:numId w:val="0"/>
+        </w:numPr>
+        <w:rPr>
+          <w:b/>
+          <w:bCs/>
+        </w:rPr>
+      </w:pPr>
+      <w:r>
+        <w:rPr>
+          <w:b/>
+          <w:bCs/>
+        </w:rPr>
+        <w:t>Motivation</w:t>
+      </w:r>
+    </w:p>
+    <w:p>
+      <w:pPr>
+        <w:pStyle w:val="ListBullet"/>
+        <w:numPr>
+          <w:ilvl w:val="0"/>
+          <w:numId w:val="0"/>
+        </w:numPr>
+        <w:rPr>
+          <w:b/>
+          <w:bCs/>
+        </w:rPr>
+      </w:pPr>
+    </w:p>
+    <w:p>
+      <w:pPr>
+        <w:pStyle w:val="ListBullet"/>
+        <w:numPr>
+          <w:ilvl w:val="0"/>
+          <w:numId w:val="0"/>
+        </w:numPr>
+        <w:rPr>
+          <w:b/>
+          <w:bCs/>
+        </w:rPr>
+      </w:pPr>
+      <w:r>
+        <w:rPr>
+          <w:b/>
+          <w:bCs/>
+        </w:rPr>
+        <w:t>Major Challenges</w:t>
+      </w:r>
+    </w:p>
+    <w:p>
+      <w:pPr>
+        <w:pStyle w:val="ListBullet"/>
+        <w:numPr>
+          <w:ilvl w:val="0"/>
+          <w:numId w:val="0"/>
+        </w:numPr>
+        <w:rPr>
+          <w:b/>
+          <w:bCs/>
+        </w:rPr>
+      </w:pPr>
+    </w:p>
+    <w:p>
+      <w:pPr>
+        <w:pStyle w:val="ListBullet"/>
+        <w:numPr>
+          <w:ilvl w:val="0"/>
+          <w:numId w:val="0"/>
+        </w:numPr>
+        <w:rPr>
+          <w:b/>
+          <w:bCs/>
+        </w:rPr>
+      </w:pPr>
+      <w:r>
+        <w:rPr>
+          <w:b/>
+          <w:bCs/>
+        </w:rPr>
+        <w:t>Implementation Details</w:t>
+      </w:r>
+    </w:p>
+    <w:p>
+      <w:pPr>
+        <w:pStyle w:val="ListBullet"/>
+        <w:numPr>
+          <w:ilvl w:val="0"/>
+          <w:numId w:val="0"/>
+        </w:numPr>
+        <w:rPr>
+          <w:b/>
+          <w:bCs/>
+        </w:rPr>
+      </w:pPr>
+    </w:p>
+    <w:p>
+      <w:pPr>
+        <w:pStyle w:val="ListBullet"/>
+        <w:numPr>
+          <w:ilvl w:val="0"/>
+          <w:numId w:val="0"/>
+        </w:numPr>
+        <w:tabs>
+          <w:tab w:val="left" w:pos="2260"/>
+        </w:tabs>
+        <w:rPr>
+          <w:b/>
+          <w:bCs/>
+        </w:rPr>
+      </w:pPr>
+      <w:r>
+        <w:rPr>
+          <w:b/>
+          <w:bCs/>
+        </w:rPr>
+        <w:t>Results</w:t>
+      </w:r>
+    </w:p>
+    <w:p>
+      <w:pPr>
+        <w:pStyle w:val="ListBullet"/>
+        <w:numPr>
+          <w:ilvl w:val="0"/>
+          <w:numId w:val="0"/>
+        </w:numPr>
+        <w:rPr>
+          <w:b/>
+          <w:bCs/>
+        </w:rPr>
+      </w:pPr>
+    </w:p>
+    <w:p>
+      <w:pPr>
+        <w:pStyle w:val="ListBullet"/>
+        <w:numPr>
+          <w:ilvl w:val="0"/>
+          <w:numId w:val="0"/>
+        </w:numPr>
+        <w:rPr>
+          <w:rStyle w:val="author"/>
+        </w:rPr>
+      </w:pPr>
+      <w:r>
+        <w:rPr>
+          <w:b/>
+          <w:bCs/>
+        </w:rPr>
+        <w:t>References</w:t>
+      </w:r>
+    </w:p>
+    <w:p>
+      <w:pPr>
+        <w:pStyle w:val="ListBullet"/>
+        <w:numPr>
+          <w:ilvl w:val="0"/>
+          <w:numId w:val="0"/>
+        </w:numPr>
+      </w:pPr>
+      <w:r>
+        <w:t>I. Dick, A. Fekete, V. Gramoli. A Skip List for Multicore. Concurrency and Computation: Practice and Experience. 2016.</w:t>
+      </w:r>
+    </w:p>
+    <w:p>
+      <w:pPr>
+        <w:pStyle w:val="ListBullet"/>
+        <w:numPr>
+          <w:ilvl w:val="0"/>
+          <w:numId w:val="0"/>
+        </w:numPr>
+      </w:pPr>
+    </w:p>
+    <w:p>
+      <w:pPr>
+        <w:pStyle w:val="ListBullet"/>
+        <w:numPr>
+          <w:ilvl w:val="0"/>
+          <w:numId w:val="0"/>
+        </w:numPr>
+      </w:pPr>
+      <w:r>
+        <w:t>V. Gramoli. More than You Ever Wanted to Know about Synchronization. PPoPP 2015</w:t>
+      </w:r>
+    </w:p>
+    <w:p>
+      <w:pPr>
+        <w:pStyle w:val="ListBullet"/>
+        <w:numPr>
+          <w:ilvl w:val="0"/>
+          <w:numId w:val="0"/>
+        </w:numPr>
+      </w:pPr>
+    </w:p>
+    <w:p>
+      <w:pPr>
+        <w:pStyle w:val="ListBullet"/>
+        <w:numPr>
+          <w:ilvl w:val="0"/>
+          <w:numId w:val="0"/>
+        </w:numPr>
+      </w:pPr>
+      <w:r>
+        <w:t>K. Fraser. Practical lock freedom. PhD thesis, Cambridge University, 2003.</w:t>
+      </w:r>
+    </w:p>
+    <w:p>
+      <w:pPr>
+        <w:pStyle w:val="ListBullet"/>
+        <w:numPr>
+          <w:ilvl w:val="0"/>
+          <w:numId w:val="0"/>
+        </w:numPr>
+      </w:pPr>
+    </w:p>
+    <w:p>
+      <w:pPr>
+        <w:pStyle w:val="ListBullet"/>
+        <w:numPr>
+          <w:ilvl w:val="0"/>
+          <w:numId w:val="0"/>
+        </w:numPr>
+      </w:pPr>
+      <w:r>
+        <w:t>T. Crain, V. Gramoli and M. Raynal. No hot spot non-blocking skip list. In ICDCS, 2013.</w:t>
+      </w:r>
+    </w:p>
+    <w:p>
+      <w:pPr>
+        <w:pStyle w:val="ListBullet"/>
+        <w:numPr>
+          <w:ilvl w:val="0"/>
+          <w:numId w:val="0"/>
+        </w:numPr>
+      </w:pPr>
+    </w:p>
+    <w:p>
+      <w:pPr>
+        <w:pStyle w:val="ListBullet"/>
+        <w:numPr>
+          <w:ilvl w:val="0"/>
+          <w:numId w:val="0"/>
+        </w:numPr>
+      </w:pPr>
+      <w:r>
+        <w:t>M. Herlihy, Y. Lev, V. Luchangco and N. Shavit. A Simple Optimistic Skiplist Algorithm. In SIROCCO, p.124-138, 2007.</w:t>
+      </w:r>
+    </w:p>
+    <w:p>
+      <w:pPr>
+        <w:pStyle w:val="ListBullet"/>
+        <w:numPr>
+          <w:ilvl w:val="0"/>
+          <w:numId w:val="0"/>
+        </w:numPr>
+      </w:pPr>
+    </w:p>
+    <w:p>
+      <w:pPr>
+        <w:pStyle w:val="ListBullet"/>
+        <w:numPr>
+          <w:ilvl w:val="0"/>
+          <w:numId w:val="0"/>
+        </w:numPr>
+      </w:pPr>
+      <w:r>
+        <w:t>T. Crain, V. Gramoli and M. Raynal. A speculation-friendly search tree. In PPoPP, p.161–170, 2012.</w:t>
+      </w:r>
+    </w:p>
+    <w:p>
+      <w:pPr>
+        <w:pStyle w:val="ListBullet"/>
+        <w:numPr>
+          <w:ilvl w:val="0"/>
+          <w:numId w:val="0"/>
+        </w:numPr>
+      </w:pPr>
+    </w:p>
+    <w:p>
+      <w:pPr>
+        <w:pStyle w:val="ListBullet"/>
+        <w:numPr>
+          <w:ilvl w:val="0"/>
+          <w:numId w:val="0"/>
+        </w:numPr>
+      </w:pPr>
+      <w:r>
+        <w:t>M. Arbel and H. Attiya. Concurrent updates with RCU: Search tree as an example. In PODC, 2014.</w:t>
+      </w:r>
+    </w:p>
+    <w:p>
+      <w:pPr>
+        <w:pStyle w:val="ListBullet"/>
+        <w:numPr>
+          <w:ilvl w:val="0"/>
+          <w:numId w:val="0"/>
+        </w:numPr>
+      </w:pPr>
+    </w:p>
+    <w:p>
+      <w:pPr>
+        <w:pStyle w:val="ListBullet"/>
+        <w:numPr>
+          <w:ilvl w:val="0"/>
+          <w:numId w:val="0"/>
+        </w:numPr>
+      </w:pPr>
+      <w:r>
+        <w:t>P. Felber, V. Gramoli and R. Guerraoui. Elastic Transactions. In DISC 2009.</w:t>
+      </w:r>
+    </w:p>
+    <w:p>
+      <w:pPr>
+        <w:pStyle w:val="ListBullet"/>
+        <w:numPr>
+          <w:ilvl w:val="0"/>
+          <w:numId w:val="0"/>
+        </w:numPr>
+      </w:pPr>
     </w:p>
     <w:sectPr>
       <w:pgSz w:w="12240" w:h="15840"/>
@@ -81,14 +662,6 @@
     <w:abstractNumId w:val="0"/>
   </w:num>
 </w:numbering>
-</file>
-
-<file path=word/people.xml><?xml version="1.0" encoding="utf-8"?>
-<w15:people xmlns:wpc="http://schemas.microsoft.com/office/word/2010/wordprocessingCanvas" xmlns:cx="http://schemas.microsoft.com/office/drawing/2014/chartex" xmlns:cx1="http://schemas.microsoft.com/office/drawing/2015/9/8/chartex" xmlns:cx2="http://schemas.microsoft.com/office/drawing/2015/10/21/chartex" xmlns:cx3="http://schemas.microsoft.com/office/drawing/2016/5/9/chartex" xmlns:cx4="http://schemas.microsoft.com/office/drawing/2016/5/10/chartex" xmlns:cx5="http://schemas.microsoft.com/office/drawing/2016/5/11/chartex" xmlns:cx6="http://schemas.microsoft.com/office/drawing/2016/5/12/chartex" xmlns:cx7="http://schemas.microsoft.com/office/drawing/2016/5/13/chartex" xmlns:cx8="http://schemas.microsoft.com/office/drawing/2016/5/14/chartex" xmlns:mc="http://schemas.openxmlformats.org/markup-compatibility/2006" xmlns:aink="http://schemas.microsoft.com/office/drawing/2016/ink" xmlns:am3d="http://schemas.microsoft.com/office/drawing/2017/model3d" xmlns:o="urn:schemas-microsoft-com:office:office" xmlns:r="http://schemas.openxmlformats.org/officeDocument/2006/relationships" xmlns:m="http://schemas.openxmlformats.org/officeDocument/2006/math" xmlns:v="urn:schemas-microsoft-com:vml" xmlns:wp14="http://schemas.microsoft.com/office/word/2010/wordprocessingDrawing" xmlns:wp="http://schemas.openxmlformats.org/drawingml/2006/wordprocessingDrawing" xmlns:w10="urn:schemas-microsoft-com:office:word" xmlns:w="http://schemas.openxmlformats.org/wordprocessingml/2006/main" xmlns:w14="http://schemas.microsoft.com/office/word/2010/wordml" xmlns:w15="http://schemas.microsoft.com/office/word/2012/wordml" xmlns:w16cid="http://schemas.microsoft.com/office/word/2016/wordml/cid" xmlns:w16se="http://schemas.microsoft.com/office/word/2015/wordml/symex" xmlns:wpg="http://schemas.microsoft.com/office/word/2010/wordprocessingGroup" xmlns:wpi="http://schemas.microsoft.com/office/word/2010/wordprocessingInk" xmlns:wne="http://schemas.microsoft.com/office/word/2006/wordml" xmlns:wps="http://schemas.microsoft.com/office/word/2010/wordprocessingShape" mc:Ignorable="w14 w15 w16se w16cid wp14">
-  <w15:person w15:author="Samuel Paleologopoulos">
-    <w15:presenceInfo w15:providerId="AD" w15:userId="S::sip220@lehigh.edu::b366725e-af9e-4acb-8386-01c5c13f5a9a"/>
-  </w15:person>
-</w15:people>
 </file>
 
 <file path=word/styles.xml><?xml version="1.0" encoding="utf-8"?>
@@ -494,7 +1067,6 @@
   <w:style w:type="character" w:default="1" w:styleId="DefaultParagraphFont">
     <w:name w:val="Default Paragraph Font"/>
     <w:uiPriority w:val="1"/>
-    <w:semiHidden/>
     <w:unhideWhenUsed/>
   </w:style>
   <w:style w:type="table" w:default="1" w:styleId="TableNormal">
@@ -530,6 +1102,49 @@
       </w:numPr>
       <w:contextualSpacing/>
     </w:pPr>
+  </w:style>
+  <w:style w:type="character" w:styleId="Hyperlink">
+    <w:name w:val="Hyperlink"/>
+    <w:basedOn w:val="DefaultParagraphFont"/>
+    <w:uiPriority w:val="99"/>
+    <w:unhideWhenUsed/>
+    <w:rsid w:val="00C95A47"/>
+    <w:rPr>
+      <w:color w:val="0563C1" w:themeColor="hyperlink"/>
+      <w:u w:val="single"/>
+    </w:rPr>
+  </w:style>
+  <w:style w:type="character" w:styleId="UnresolvedMention">
+    <w:name w:val="Unresolved Mention"/>
+    <w:basedOn w:val="DefaultParagraphFont"/>
+    <w:uiPriority w:val="99"/>
+    <w:semiHidden/>
+    <w:unhideWhenUsed/>
+    <w:rsid w:val="00C95A47"/>
+    <w:rPr>
+      <w:color w:val="605E5C"/>
+      <w:shd w:val="clear" w:color="auto" w:fill="E1DFDD"/>
+    </w:rPr>
+  </w:style>
+  <w:style w:type="character" w:customStyle="1" w:styleId="author">
+    <w:name w:val="author"/>
+    <w:basedOn w:val="DefaultParagraphFont"/>
+    <w:rsid w:val="00006A8F"/>
+  </w:style>
+  <w:style w:type="character" w:customStyle="1" w:styleId="pubyear">
+    <w:name w:val="pubyear"/>
+    <w:basedOn w:val="DefaultParagraphFont"/>
+    <w:rsid w:val="00006A8F"/>
+  </w:style>
+  <w:style w:type="character" w:customStyle="1" w:styleId="articletitle">
+    <w:name w:val="articletitle"/>
+    <w:basedOn w:val="DefaultParagraphFont"/>
+    <w:rsid w:val="00006A8F"/>
+  </w:style>
+  <w:style w:type="character" w:customStyle="1" w:styleId="vol">
+    <w:name w:val="vol"/>
+    <w:basedOn w:val="DefaultParagraphFont"/>
+    <w:rsid w:val="00006A8F"/>
   </w:style>
 </w:styles>
 </file>

</xml_diff>